<commit_message>
create document done: aprobacion file document
</commit_message>
<xml_diff>
--- a/public/INFORME_APROBACION_PROYECTO.docx
+++ b/public/INFORME_APROBACION_PROYECTO.docx
@@ -766,7 +766,21 @@
           <w:rFonts w:ascii="Arial" w:eastAsia="Times New Roman" w:hAnsi="Arial" w:cs="Arial"/>
           <w:sz w:val="24"/>
         </w:rPr>
-        <w:t>${asesor1} ${asesor2}</w:t>
+        <w:t>${</w:t>
+      </w:r>
+      <w:r>
+        <w:rPr>
+          <w:rFonts w:ascii="Arial" w:eastAsia="Times New Roman" w:hAnsi="Arial" w:cs="Arial"/>
+          <w:sz w:val="24"/>
+        </w:rPr>
+        <w:t>asesores</w:t>
+      </w:r>
+      <w:r>
+        <w:rPr>
+          <w:rFonts w:ascii="Arial" w:eastAsia="Times New Roman" w:hAnsi="Arial" w:cs="Arial"/>
+          <w:sz w:val="24"/>
+        </w:rPr>
+        <w:t>}</w:t>
       </w:r>
       <w:r>
         <w:rPr>

</xml_diff>